<commit_message>
Oh Ternary Tree.... :neckbeard:
Added in definitions for the ternary execution tree and updated the
documentation accordingly.
</commit_message>
<xml_diff>
--- a/Docs/GNU KNX.docx
+++ b/Docs/GNU KNX.docx
@@ -3161,8 +3161,1175 @@
           <w:rFonts w:ascii="Consolas" w:hAnsi="Consolas" w:cs="Consolas"/>
         </w:rPr>
       </w:pPr>
+    </w:p>
+    <w:p>
+      <w:pPr>
+        <w:rPr>
+          <w:rFonts w:ascii="Consolas" w:hAnsi="Consolas" w:cs="Consolas"/>
+        </w:rPr>
+      </w:pPr>
+    </w:p>
+    <w:p>
+      <w:pPr>
+        <w:rPr>
+          <w:rFonts w:ascii="Consolas" w:hAnsi="Consolas" w:cs="Consolas"/>
+        </w:rPr>
+      </w:pPr>
+      <w:r>
+        <w:rPr>
+          <w:rFonts w:ascii="Consolas" w:hAnsi="Consolas" w:cs="Consolas"/>
+        </w:rPr>
+        <w:t xml:space="preserve">                                                                       </w:t>
+      </w:r>
+    </w:p>
+    <w:p>
+      <w:pPr>
+        <w:rPr>
+          <w:rFonts w:ascii="Consolas" w:hAnsi="Consolas" w:cs="Consolas"/>
+        </w:rPr>
+      </w:pPr>
+      <w:r>
+        <w:rPr>
+          <w:rFonts w:ascii="Consolas" w:hAnsi="Consolas" w:cs="Consolas"/>
+        </w:rPr>
+        <w:br w:type="page"/>
+      </w:r>
+    </w:p>
+    <w:p>
+      <w:pPr>
+        <w:jc w:val="center"/>
+        <w:rPr>
+          <w:rFonts w:ascii="Consolas" w:hAnsi="Consolas" w:cs="Consolas"/>
+        </w:rPr>
+      </w:pPr>
+      <w:r>
+        <w:rPr>
+          <w:rFonts w:ascii="Consolas" w:hAnsi="Consolas" w:cs="Consolas"/>
+        </w:rPr>
+        <w:lastRenderedPageBreak/>
+        <w:t>Parsing Methodology</w:t>
+      </w:r>
+    </w:p>
+    <w:p>
+      <w:pPr>
+        <w:jc w:val="center"/>
+        <w:rPr>
+          <w:rFonts w:ascii="Consolas" w:hAnsi="Consolas" w:cs="Consolas"/>
+        </w:rPr>
+      </w:pPr>
+    </w:p>
+    <w:p>
+      <w:pPr>
+        <w:rPr>
+          <w:rFonts w:ascii="Consolas" w:hAnsi="Consolas" w:cs="Consolas"/>
+        </w:rPr>
+      </w:pPr>
+      <w:r>
+        <w:rPr>
+          <w:rFonts w:ascii="Consolas" w:hAnsi="Consolas" w:cs="Consolas"/>
+        </w:rPr>
+        <w:tab/>
+        <w:t>For developers of the language, knowing how the interpreter analyzes and executes commands given is important when making modifications to the engine itself. There are several key steps in the code preparation and execution phase.</w:t>
+      </w:r>
+    </w:p>
+    <w:p>
+      <w:pPr>
+        <w:pStyle w:val="ListParagraph"/>
+        <w:numPr>
+          <w:ilvl w:val="0"/>
+          <w:numId w:val="3"/>
+        </w:numPr>
+        <w:rPr>
+          <w:rFonts w:ascii="Consolas" w:hAnsi="Consolas" w:cs="Consolas"/>
+        </w:rPr>
+      </w:pPr>
+      <w:r>
+        <w:rPr>
+          <w:rFonts w:ascii="Consolas" w:hAnsi="Consolas" w:cs="Consolas"/>
+        </w:rPr>
+        <w:t>Tokenization (Direct and hierarchal)</w:t>
+      </w:r>
+    </w:p>
+    <w:p>
+      <w:pPr>
+        <w:pStyle w:val="ListParagraph"/>
+        <w:numPr>
+          <w:ilvl w:val="0"/>
+          <w:numId w:val="3"/>
+        </w:numPr>
+        <w:rPr>
+          <w:rFonts w:ascii="Consolas" w:hAnsi="Consolas" w:cs="Consolas"/>
+        </w:rPr>
+      </w:pPr>
+      <w:r>
+        <w:rPr>
+          <w:rFonts w:ascii="Consolas" w:hAnsi="Consolas" w:cs="Consolas"/>
+        </w:rPr>
+        <w:t>Block buffering</w:t>
+      </w:r>
+    </w:p>
+    <w:p>
+      <w:pPr>
+        <w:pStyle w:val="ListParagraph"/>
+        <w:numPr>
+          <w:ilvl w:val="0"/>
+          <w:numId w:val="3"/>
+        </w:numPr>
+        <w:rPr>
+          <w:rFonts w:ascii="Consolas" w:hAnsi="Consolas" w:cs="Consolas"/>
+        </w:rPr>
+      </w:pPr>
+      <w:r>
+        <w:rPr>
+          <w:rFonts w:ascii="Consolas" w:hAnsi="Consolas" w:cs="Consolas"/>
+        </w:rPr>
+        <w:t>Lexical analysis</w:t>
+      </w:r>
+    </w:p>
+    <w:p>
+      <w:pPr>
+        <w:pStyle w:val="ListParagraph"/>
+        <w:numPr>
+          <w:ilvl w:val="0"/>
+          <w:numId w:val="3"/>
+        </w:numPr>
+        <w:rPr>
+          <w:rFonts w:ascii="Consolas" w:hAnsi="Consolas" w:cs="Consolas"/>
+        </w:rPr>
+      </w:pPr>
+      <w:r>
+        <w:rPr>
+          <w:rFonts w:ascii="Consolas" w:hAnsi="Consolas" w:cs="Consolas"/>
+        </w:rPr>
+        <w:t>Data and reference retrieval</w:t>
+      </w:r>
+    </w:p>
+    <w:p>
+      <w:pPr>
+        <w:pStyle w:val="ListParagraph"/>
+        <w:numPr>
+          <w:ilvl w:val="0"/>
+          <w:numId w:val="3"/>
+        </w:numPr>
+        <w:rPr>
+          <w:rFonts w:ascii="Consolas" w:hAnsi="Consolas" w:cs="Consolas"/>
+        </w:rPr>
+      </w:pPr>
+      <w:r>
+        <w:rPr>
+          <w:rFonts w:ascii="Consolas" w:hAnsi="Consolas" w:cs="Consolas"/>
+        </w:rPr>
+        <w:t>Error handling</w:t>
+      </w:r>
+    </w:p>
+    <w:p>
+      <w:pPr>
+        <w:pStyle w:val="ListParagraph"/>
+        <w:numPr>
+          <w:ilvl w:val="0"/>
+          <w:numId w:val="3"/>
+        </w:numPr>
+        <w:rPr>
+          <w:rFonts w:ascii="Consolas" w:hAnsi="Consolas" w:cs="Consolas"/>
+        </w:rPr>
+      </w:pPr>
+      <w:r>
+        <w:rPr>
+          <w:rFonts w:ascii="Consolas" w:hAnsi="Consolas" w:cs="Consolas"/>
+        </w:rPr>
+        <w:t>Process modification handling</w:t>
+      </w:r>
+    </w:p>
+    <w:p>
+      <w:pPr>
+        <w:pStyle w:val="ListParagraph"/>
+        <w:numPr>
+          <w:ilvl w:val="0"/>
+          <w:numId w:val="3"/>
+        </w:numPr>
+        <w:rPr>
+          <w:rFonts w:ascii="Consolas" w:hAnsi="Consolas" w:cs="Consolas"/>
+        </w:rPr>
+      </w:pPr>
+      <w:r>
+        <w:rPr>
+          <w:rFonts w:ascii="Consolas" w:hAnsi="Consolas" w:cs="Consolas"/>
+        </w:rPr>
+        <w:t>Command Execution</w:t>
+      </w:r>
+    </w:p>
+    <w:p>
+      <w:pPr>
+        <w:pStyle w:val="ListParagraph"/>
+        <w:numPr>
+          <w:ilvl w:val="0"/>
+          <w:numId w:val="3"/>
+        </w:numPr>
+        <w:rPr>
+          <w:rFonts w:ascii="Consolas" w:hAnsi="Consolas" w:cs="Consolas"/>
+        </w:rPr>
+      </w:pPr>
+      <w:r>
+        <w:rPr>
+          <w:rFonts w:ascii="Consolas" w:hAnsi="Consolas" w:cs="Consolas"/>
+        </w:rPr>
+        <w:t>Reconstitution</w:t>
+      </w:r>
+    </w:p>
+    <w:p>
+      <w:pPr>
+        <w:rPr>
+          <w:rFonts w:ascii="Consolas" w:hAnsi="Consolas" w:cs="Consolas"/>
+        </w:rPr>
+      </w:pPr>
+    </w:p>
+    <w:p>
+      <w:pPr>
+        <w:rPr>
+          <w:rFonts w:ascii="Consolas" w:hAnsi="Consolas" w:cs="Consolas"/>
+        </w:rPr>
+      </w:pPr>
+      <w:r>
+        <w:rPr>
+          <w:rFonts w:ascii="Consolas" w:hAnsi="Consolas" w:cs="Consolas"/>
+        </w:rPr>
+        <w:tab/>
+        <w:t>The first stage in the code interpreta</w:t>
+      </w:r>
+      <w:r>
+        <w:rPr>
+          <w:rFonts w:ascii="Consolas" w:hAnsi="Consolas" w:cs="Consolas"/>
+        </w:rPr>
+        <w:t>tion cycle is tokenization. Tokenization is the process of converting plain text into a sequence of ‘tokens’, or recognizable chunks of data. For most cases, this is simply applying metadata to a small chunk of text to indicate what its value or function is. During tokenization, the interpreter may switch into one of several modes. These modes are:</w:t>
+      </w:r>
+    </w:p>
+    <w:p>
+      <w:pPr>
+        <w:rPr>
+          <w:rFonts w:ascii="Consolas" w:hAnsi="Consolas" w:cs="Consolas"/>
+        </w:rPr>
+      </w:pPr>
+      <w:r>
+        <w:rPr>
+          <w:rFonts w:ascii="Consolas" w:hAnsi="Consolas" w:cs="Consolas"/>
+        </w:rPr>
+        <w:tab/>
+      </w:r>
+      <w:r>
+        <w:rPr>
+          <w:rFonts w:ascii="Consolas" w:hAnsi="Consolas" w:cs="Consolas"/>
+          <w:i/>
+        </w:rPr>
+        <w:t>String Mode</w:t>
+      </w:r>
+      <w:r>
+        <w:rPr>
+          <w:rFonts w:ascii="Consolas" w:hAnsi="Consolas" w:cs="Consolas"/>
+        </w:rPr>
+        <w:t>: When an un-escaped ‘”’ character is detected, the interpreter begins ignoring all non-‘”’ characters, with the exception of the escape character ‘\’ itself. The escape character changes function from being an ‘ignore’ operator to special character identifier, in some cases. For example, in normal operation, \n will cause the scanner to skip over the fo</w:t>
+      </w:r>
+      <w:r>
+        <w:rPr>
+          <w:rFonts w:ascii="Consolas" w:hAnsi="Consolas" w:cs="Consolas"/>
+        </w:rPr>
+        <w:t>llowing character. In this case</w:t>
+      </w:r>
+      <w:r>
+        <w:rPr>
+          <w:rFonts w:ascii="Consolas" w:hAnsi="Consolas" w:cs="Consolas"/>
+        </w:rPr>
+        <w:t xml:space="preserve"> the letter ‘n’. However, with </w:t>
+      </w:r>
+      <w:r>
+        <w:rPr>
+          <w:rFonts w:ascii="Consolas" w:hAnsi="Consolas" w:cs="Consolas"/>
+          <w:i/>
+        </w:rPr>
+        <w:t>string mode</w:t>
+      </w:r>
+      <w:r>
+        <w:rPr>
+          <w:rFonts w:ascii="Consolas" w:hAnsi="Consolas" w:cs="Consolas"/>
+        </w:rPr>
+        <w:t xml:space="preserve"> activated, the escaping of this character replaces it with the </w:t>
+      </w:r>
+      <w:r>
+        <w:rPr>
+          <w:rFonts w:ascii="Consolas" w:hAnsi="Consolas" w:cs="Consolas"/>
+          <w:i/>
+        </w:rPr>
+        <w:t>newline</w:t>
+      </w:r>
+      <w:r>
+        <w:rPr>
+          <w:rFonts w:ascii="Consolas" w:hAnsi="Consolas" w:cs="Consolas"/>
+        </w:rPr>
+        <w:t xml:space="preserve"> character.</w:t>
+      </w:r>
+      <w:r>
+        <w:rPr>
+          <w:rFonts w:ascii="Consolas" w:hAnsi="Consolas" w:cs="Consolas"/>
+        </w:rPr>
+        <w:t xml:space="preserve"> Escaping characters without special escape values, such as ‘.’, ‘”’, or ‘a’, for example, will simply cause them to skip as normal. In this way, it is possible to add special operators to an input without activating their effects.</w:t>
+      </w:r>
+    </w:p>
+    <w:p>
+      <w:pPr>
+        <w:rPr>
+          <w:rFonts w:ascii="Consolas" w:hAnsi="Consolas" w:cs="Consolas"/>
+        </w:rPr>
+      </w:pPr>
+      <w:r>
+        <w:rPr>
+          <w:rFonts w:ascii="Consolas" w:hAnsi="Consolas" w:cs="Consolas"/>
+        </w:rPr>
+        <w:tab/>
+      </w:r>
+      <w:r>
+        <w:rPr>
+          <w:rFonts w:ascii="Consolas" w:hAnsi="Consolas" w:cs="Consolas"/>
+          <w:i/>
+        </w:rPr>
+        <w:t>Pending Mode</w:t>
+      </w:r>
+      <w:r>
+        <w:rPr>
+          <w:rFonts w:ascii="Consolas" w:hAnsi="Consolas" w:cs="Consolas"/>
+        </w:rPr>
+        <w:t>: Pending mode is how block groups and lists are handled. When the operators ‘(</w:t>
+      </w:r>
+      <w:r>
+        <w:rPr>
+          <w:rFonts w:ascii="Consolas" w:hAnsi="Consolas" w:cs="Consolas"/>
+        </w:rPr>
+        <w:t>‘</w:t>
+      </w:r>
+      <w:r>
+        <w:rPr>
+          <w:rFonts w:ascii="Consolas" w:hAnsi="Consolas" w:cs="Consolas"/>
+        </w:rPr>
+        <w:t>,</w:t>
+      </w:r>
+      <w:r>
+        <w:rPr>
+          <w:rFonts w:ascii="Consolas" w:hAnsi="Consolas" w:cs="Consolas"/>
+        </w:rPr>
+        <w:t xml:space="preserve"> </w:t>
+      </w:r>
+      <w:r>
+        <w:rPr>
+          <w:rFonts w:ascii="Consolas" w:hAnsi="Consolas" w:cs="Consolas"/>
+        </w:rPr>
+        <w:t>‘\’,</w:t>
+      </w:r>
+      <w:r>
+        <w:rPr>
+          <w:rFonts w:ascii="Consolas" w:hAnsi="Consolas" w:cs="Consolas"/>
+        </w:rPr>
+        <w:t xml:space="preserve"> ‘{‘are used, pending mode is activated. All following code, be it on the same or an incoming new line of text, will not be immediately executed. Instead, they will simply begin the construction of a branch within the token tree. The token tree will be explained later, and is very important in understanding how signals are carried out in ne</w:t>
+      </w:r>
+      <w:r>
+        <w:rPr>
+          <w:rFonts w:ascii="Consolas" w:hAnsi="Consolas" w:cs="Consolas"/>
+        </w:rPr>
+        <w:t>sted code blocks.</w:t>
+      </w:r>
+      <w:r>
+        <w:rPr>
+          <w:rFonts w:ascii="Consolas" w:hAnsi="Consolas" w:cs="Consolas"/>
+        </w:rPr>
+        <w:t xml:space="preserve"> Once </w:t>
+      </w:r>
+      <w:r>
+        <w:rPr>
+          <w:rFonts w:ascii="Consolas" w:hAnsi="Consolas" w:cs="Consolas"/>
+        </w:rPr>
+        <w:t>the lowest existing set of these two grouping operators is closed, the code block will begin execution.</w:t>
+      </w:r>
+      <w:r>
+        <w:rPr>
+          <w:rFonts w:ascii="Consolas" w:hAnsi="Consolas" w:cs="Consolas"/>
+        </w:rPr>
+        <w:t xml:space="preserve"> </w:t>
+      </w:r>
+      <w:r>
+        <w:rPr>
+          <w:rFonts w:ascii="Consolas" w:hAnsi="Consolas" w:cs="Consolas"/>
+        </w:rPr>
+        <w:t xml:space="preserve">Make note however that the escape character ‘\’, while activating pending mode, will not count towards any counter. This will not escape empty characters, and only serves to signal </w:t>
+      </w:r>
+      <w:r>
+        <w:rPr>
+          <w:rFonts w:ascii="Consolas" w:hAnsi="Consolas" w:cs="Consolas"/>
+        </w:rPr>
+        <w:lastRenderedPageBreak/>
+        <w:t>that the following line should be counted as a c</w:t>
+      </w:r>
+      <w:r>
+        <w:rPr>
+          <w:rFonts w:ascii="Consolas" w:hAnsi="Consolas" w:cs="Consolas"/>
+        </w:rPr>
+        <w:t xml:space="preserve">ontinuation of the current line, assuming not non-whitespace character immediately </w:t>
+      </w:r>
+      <w:proofErr w:type="gramStart"/>
+      <w:r>
+        <w:rPr>
+          <w:rFonts w:ascii="Consolas" w:hAnsi="Consolas" w:cs="Consolas"/>
+        </w:rPr>
+        <w:t>proceeds</w:t>
+      </w:r>
+      <w:proofErr w:type="gramEnd"/>
+      <w:r>
+        <w:rPr>
+          <w:rFonts w:ascii="Consolas" w:hAnsi="Consolas" w:cs="Consolas"/>
+        </w:rPr>
+        <w:t xml:space="preserve"> it.</w:t>
+      </w:r>
+    </w:p>
+    <w:p>
+      <w:pPr>
+        <w:rPr>
+          <w:rFonts w:ascii="Consolas" w:hAnsi="Consolas" w:cs="Consolas"/>
+        </w:rPr>
+      </w:pPr>
+    </w:p>
+    <w:p>
+      <w:pPr>
+        <w:rPr>
+          <w:rFonts w:ascii="Consolas" w:hAnsi="Consolas" w:cs="Consolas"/>
+        </w:rPr>
+      </w:pPr>
+    </w:p>
+    <w:p>
+      <w:pPr>
+        <w:jc w:val="center"/>
+        <w:rPr>
+          <w:rFonts w:ascii="Consolas" w:hAnsi="Consolas" w:cs="Consolas"/>
+        </w:rPr>
+      </w:pPr>
+      <w:r>
+        <w:rPr>
+          <w:rFonts w:ascii="Consolas" w:hAnsi="Consolas" w:cs="Consolas"/>
+        </w:rPr>
+        <w:t>Token Tree</w:t>
+      </w:r>
+    </w:p>
+    <w:p>
+      <w:pPr>
+        <w:rPr>
+          <w:rFonts w:ascii="Consolas" w:hAnsi="Consolas" w:cs="Consolas"/>
+        </w:rPr>
+      </w:pPr>
+      <w:r>
+        <w:rPr>
+          <w:rFonts w:ascii="Consolas" w:hAnsi="Consolas" w:cs="Consolas"/>
+        </w:rPr>
+        <w:tab/>
+        <w:t xml:space="preserve">The token tree is a sort of </w:t>
+      </w:r>
+      <w:r>
+        <w:rPr>
+          <w:rFonts w:ascii="Consolas" w:hAnsi="Consolas" w:cs="Consolas"/>
+        </w:rPr>
+        <w:t>ternary</w:t>
+      </w:r>
+      <w:r>
+        <w:rPr>
+          <w:rFonts w:ascii="Consolas" w:hAnsi="Consolas" w:cs="Consolas"/>
+        </w:rPr>
+        <w:t xml:space="preserve"> tree used to control the execution path of block statements. Each token acts a node with a left and right child, and access to its parent.</w:t>
+      </w:r>
+      <w:r>
+        <w:rPr>
+          <w:rFonts w:ascii="Consolas" w:hAnsi="Consolas" w:cs="Consolas"/>
+        </w:rPr>
+        <w:t xml:space="preserve"> This is particularly useful for speeding up th</w:t>
+      </w:r>
+      <w:r>
+        <w:rPr>
+          <w:rFonts w:ascii="Consolas" w:hAnsi="Consolas" w:cs="Consolas"/>
+        </w:rPr>
+        <w:t>e execution of loop statements.</w:t>
+      </w:r>
+    </w:p>
+    <w:p>
+      <w:pPr>
+        <w:rPr>
+          <w:rFonts w:ascii="Consolas" w:hAnsi="Consolas" w:cs="Consolas"/>
+        </w:rPr>
+      </w:pPr>
+      <w:r>
+        <w:rPr>
+          <w:rFonts w:ascii="Consolas" w:hAnsi="Consolas" w:cs="Consolas"/>
+        </w:rPr>
+        <w:tab/>
+        <w:t>Each node in a tree</w:t>
+      </w:r>
+      <w:r>
+        <w:rPr>
+          <w:rFonts w:ascii="Consolas" w:hAnsi="Consolas" w:cs="Consolas"/>
+        </w:rPr>
+        <w:t xml:space="preserve"> (not to be confused with the previous definition of a node)</w:t>
+      </w:r>
+      <w:r>
+        <w:rPr>
+          <w:rFonts w:ascii="Consolas" w:hAnsi="Consolas" w:cs="Consolas"/>
+        </w:rPr>
+        <w:t xml:space="preserve"> has a left</w:t>
+      </w:r>
+      <w:r>
+        <w:rPr>
+          <w:rFonts w:ascii="Consolas" w:hAnsi="Consolas" w:cs="Consolas"/>
+        </w:rPr>
+        <w:t>,</w:t>
+      </w:r>
+      <w:r>
+        <w:rPr>
+          <w:rFonts w:ascii="Consolas" w:hAnsi="Consolas" w:cs="Consolas"/>
+        </w:rPr>
+        <w:t xml:space="preserve"> right</w:t>
+      </w:r>
+      <w:r>
+        <w:rPr>
+          <w:rFonts w:ascii="Consolas" w:hAnsi="Consolas" w:cs="Consolas"/>
+        </w:rPr>
+        <w:t xml:space="preserve"> and center</w:t>
+      </w:r>
+      <w:r>
+        <w:rPr>
+          <w:rFonts w:ascii="Consolas" w:hAnsi="Consolas" w:cs="Consolas"/>
+        </w:rPr>
+        <w:t xml:space="preserve"> branch. The left branch consists of a </w:t>
+      </w:r>
+      <w:r>
+        <w:rPr>
+          <w:rFonts w:ascii="Consolas" w:hAnsi="Consolas" w:cs="Consolas"/>
+          <w:i/>
+        </w:rPr>
+        <w:t>list</w:t>
+      </w:r>
+      <w:r>
+        <w:rPr>
+          <w:rFonts w:ascii="Consolas" w:hAnsi="Consolas" w:cs="Consolas"/>
+        </w:rPr>
+        <w:t>, or a sequence of nodes that are evaluated before being passed into the parent node</w:t>
+      </w:r>
+      <w:r>
+        <w:rPr>
+          <w:rFonts w:ascii="Consolas" w:hAnsi="Consolas" w:cs="Consolas"/>
+        </w:rPr>
+        <w:t xml:space="preserve"> as arguments</w:t>
+      </w:r>
+      <w:r>
+        <w:rPr>
+          <w:rFonts w:ascii="Consolas" w:hAnsi="Consolas" w:cs="Consolas"/>
+        </w:rPr>
+        <w:t xml:space="preserve">. Then, assuming the parent node was successful in its operation activates its </w:t>
+      </w:r>
+      <w:r>
+        <w:rPr>
+          <w:rFonts w:ascii="Consolas" w:hAnsi="Consolas" w:cs="Consolas"/>
+        </w:rPr>
+        <w:t>center</w:t>
+      </w:r>
+      <w:r>
+        <w:rPr>
+          <w:rFonts w:ascii="Consolas" w:hAnsi="Consolas" w:cs="Consolas"/>
+        </w:rPr>
+        <w:t xml:space="preserve"> child node, assuming it exists. If the operation fails</w:t>
+      </w:r>
+      <w:r>
+        <w:rPr>
+          <w:rFonts w:ascii="Consolas" w:hAnsi="Consolas" w:cs="Consolas"/>
+        </w:rPr>
+        <w:t xml:space="preserve"> </w:t>
+      </w:r>
+      <w:r>
+        <w:rPr>
+          <w:rFonts w:ascii="Consolas" w:hAnsi="Consolas" w:cs="Consolas"/>
+        </w:rPr>
+        <w:t>then the right node is triggered. The right node allows for statements such as ‘else’ and ‘catch’ to occur.</w:t>
+      </w:r>
+      <w:r>
+        <w:rPr>
+          <w:rFonts w:ascii="Consolas" w:hAnsi="Consolas" w:cs="Consolas"/>
+        </w:rPr>
+        <w:t xml:space="preserve"> If the target trigger node does not exist, then the node branch ‘collapses’, or begins transferring control back up its parent path until a waiting parent node is found. This parent node will continue its standard operation once it has received control again.</w:t>
+      </w:r>
+    </w:p>
+    <w:p>
+      <w:pPr>
+        <w:keepNext/>
+        <w:jc w:val="center"/>
+      </w:pPr>
+      <w:r>
+        <w:rPr>
+          <w:rFonts w:ascii="Consolas" w:hAnsi="Consolas" w:cs="Consolas"/>
+          <w:noProof/>
+        </w:rPr>
+        <w:drawing>
+          <wp:inline distT="0" distB="0" distL="0" distR="0" wp14:anchorId="15A2F195" wp14:editId="271A9308">
+            <wp:extent cx="1976178" cy="1261247"/>
+            <wp:effectExtent l="0" t="0" r="5080" b="0"/>
+            <wp:docPr id="1" name="Picture 1"/>
+            <wp:cNvGraphicFramePr>
+              <a:graphicFrameLocks xmlns:a="http://schemas.openxmlformats.org/drawingml/2006/main" noChangeAspect="1"/>
+            </wp:cNvGraphicFramePr>
+            <a:graphic xmlns:a="http://schemas.openxmlformats.org/drawingml/2006/main">
+              <a:graphicData uri="http://schemas.openxmlformats.org/drawingml/2006/picture">
+                <pic:pic xmlns:pic="http://schemas.openxmlformats.org/drawingml/2006/picture">
+                  <pic:nvPicPr>
+                    <pic:cNvPr id="0" name="node_diagram.png"/>
+                    <pic:cNvPicPr/>
+                  </pic:nvPicPr>
+                  <pic:blipFill>
+                    <a:blip r:embed="rId6">
+                      <a:extLst>
+                        <a:ext uri="{28A0092B-C50C-407E-A947-70E740481C1C}">
+                          <a14:useLocalDpi xmlns:a14="http://schemas.microsoft.com/office/drawing/2010/main" val="0"/>
+                        </a:ext>
+                      </a:extLst>
+                    </a:blip>
+                    <a:stretch>
+                      <a:fillRect/>
+                    </a:stretch>
+                  </pic:blipFill>
+                  <pic:spPr>
+                    <a:xfrm>
+                      <a:off x="0" y="0"/>
+                      <a:ext cx="1976178" cy="1261247"/>
+                    </a:xfrm>
+                    <a:prstGeom prst="rect">
+                      <a:avLst/>
+                    </a:prstGeom>
+                  </pic:spPr>
+                </pic:pic>
+              </a:graphicData>
+            </a:graphic>
+          </wp:inline>
+        </w:drawing>
+      </w:r>
+    </w:p>
+    <w:p>
+      <w:pPr>
+        <w:pStyle w:val="Caption"/>
+        <w:jc w:val="center"/>
+        <w:rPr>
+          <w:rFonts w:ascii="Consolas" w:hAnsi="Consolas" w:cs="Consolas"/>
+        </w:rPr>
+      </w:pPr>
+      <w:r>
+        <w:t xml:space="preserve">Figure </w:t>
+      </w:r>
+      <w:fldSimple w:instr=" SEQ Figure \* ARABIC ">
+        <w:r>
+          <w:rPr>
+            <w:noProof/>
+          </w:rPr>
+          <w:t>1</w:t>
+        </w:r>
+      </w:fldSimple>
+      <w:r>
+        <w:t xml:space="preserve"> : Basic node Diagram</w:t>
+      </w:r>
+    </w:p>
+    <w:p>
+      <w:pPr>
+        <w:rPr>
+          <w:rFonts w:ascii="Consolas" w:hAnsi="Consolas" w:cs="Consolas"/>
+        </w:rPr>
+      </w:pPr>
+      <w:r>
+        <w:rPr>
+          <w:rFonts w:ascii="Consolas" w:hAnsi="Consolas" w:cs="Consolas"/>
+        </w:rPr>
+        <w:tab/>
+        <w:t>Arguments are executed in a sequential fashion, and may spawn their own branches.</w:t>
+      </w:r>
+      <w:r>
+        <w:rPr>
+          <w:rFonts w:ascii="Consolas" w:hAnsi="Consolas" w:cs="Consolas"/>
+        </w:rPr>
+        <w:t xml:space="preserve"> For a better visualization of how the </w:t>
+      </w:r>
+      <w:r>
+        <w:rPr>
+          <w:rFonts w:ascii="Consolas" w:hAnsi="Consolas" w:cs="Consolas"/>
+        </w:rPr>
+        <w:t>node tree works, take the following script and its associated tree:</w:t>
+      </w:r>
+    </w:p>
+    <w:p>
+      <w:pPr>
+        <w:rPr>
+          <w:rFonts w:ascii="Consolas" w:hAnsi="Consolas" w:cs="Consolas"/>
+          <w:b/>
+          <w:i/>
+          <w:sz w:val="20"/>
+          <w:szCs w:val="20"/>
+        </w:rPr>
+      </w:pPr>
+      <w:proofErr w:type="gramStart"/>
+      <w:r>
+        <w:rPr>
+          <w:rFonts w:ascii="Consolas" w:hAnsi="Consolas" w:cs="Consolas"/>
+          <w:b/>
+          <w:i/>
+          <w:sz w:val="20"/>
+          <w:szCs w:val="20"/>
+        </w:rPr>
+        <w:t>bool(</w:t>
+      </w:r>
+      <w:proofErr w:type="gramEnd"/>
+      <w:r>
+        <w:rPr>
+          <w:rFonts w:ascii="Consolas" w:hAnsi="Consolas" w:cs="Consolas"/>
+          <w:b/>
+          <w:i/>
+          <w:sz w:val="20"/>
+          <w:szCs w:val="20"/>
+        </w:rPr>
+        <w:t>“</w:t>
+      </w:r>
+      <w:proofErr w:type="spellStart"/>
+      <w:r>
+        <w:rPr>
+          <w:rFonts w:ascii="Consolas" w:hAnsi="Consolas" w:cs="Consolas"/>
+          <w:b/>
+          <w:i/>
+          <w:sz w:val="20"/>
+          <w:szCs w:val="20"/>
+        </w:rPr>
+        <w:t>cnd</w:t>
+      </w:r>
+      <w:proofErr w:type="spellEnd"/>
+      <w:r>
+        <w:rPr>
+          <w:rFonts w:ascii="Consolas" w:hAnsi="Consolas" w:cs="Consolas"/>
+          <w:b/>
+          <w:i/>
+          <w:sz w:val="20"/>
+          <w:szCs w:val="20"/>
+        </w:rPr>
+        <w:t>”, true)</w:t>
+      </w:r>
+    </w:p>
+    <w:p>
+      <w:pPr>
+        <w:rPr>
+          <w:rFonts w:ascii="Consolas" w:hAnsi="Consolas" w:cs="Consolas"/>
+          <w:b/>
+          <w:i/>
+          <w:sz w:val="20"/>
+          <w:szCs w:val="20"/>
+        </w:rPr>
+      </w:pPr>
+      <w:proofErr w:type="gramStart"/>
+      <w:r>
+        <w:rPr>
+          <w:rFonts w:ascii="Consolas" w:hAnsi="Consolas" w:cs="Consolas"/>
+          <w:b/>
+          <w:i/>
+          <w:sz w:val="20"/>
+          <w:szCs w:val="20"/>
+        </w:rPr>
+        <w:t>while(</w:t>
+      </w:r>
+      <w:proofErr w:type="gramEnd"/>
+      <w:r>
+        <w:rPr>
+          <w:rFonts w:ascii="Consolas" w:hAnsi="Consolas" w:cs="Consolas"/>
+          <w:b/>
+          <w:i/>
+          <w:sz w:val="20"/>
+          <w:szCs w:val="20"/>
+        </w:rPr>
+        <w:t>$</w:t>
+      </w:r>
+      <w:proofErr w:type="spellStart"/>
+      <w:r>
+        <w:rPr>
+          <w:rFonts w:ascii="Consolas" w:hAnsi="Consolas" w:cs="Consolas"/>
+          <w:b/>
+          <w:i/>
+          <w:sz w:val="20"/>
+          <w:szCs w:val="20"/>
+        </w:rPr>
+        <w:t>cnd</w:t>
+      </w:r>
+      <w:proofErr w:type="spellEnd"/>
+      <w:r>
+        <w:rPr>
+          <w:rFonts w:ascii="Consolas" w:hAnsi="Consolas" w:cs="Consolas"/>
+          <w:b/>
+          <w:i/>
+          <w:sz w:val="20"/>
+          <w:szCs w:val="20"/>
+        </w:rPr>
+        <w:t>){</w:t>
+      </w:r>
+    </w:p>
+    <w:p>
+      <w:pPr>
+        <w:rPr>
+          <w:rFonts w:ascii="Consolas" w:hAnsi="Consolas" w:cs="Consolas"/>
+          <w:b/>
+          <w:i/>
+          <w:sz w:val="20"/>
+          <w:szCs w:val="20"/>
+        </w:rPr>
+      </w:pPr>
+      <w:proofErr w:type="spellStart"/>
+      <w:proofErr w:type="gramStart"/>
+      <w:r>
+        <w:rPr>
+          <w:rFonts w:ascii="Consolas" w:hAnsi="Consolas" w:cs="Consolas"/>
+          <w:b/>
+          <w:i/>
+          <w:sz w:val="20"/>
+          <w:szCs w:val="20"/>
+        </w:rPr>
+        <w:t>int</w:t>
+      </w:r>
+      <w:proofErr w:type="spellEnd"/>
+      <w:r>
+        <w:rPr>
+          <w:rFonts w:ascii="Consolas" w:hAnsi="Consolas" w:cs="Consolas"/>
+          <w:b/>
+          <w:i/>
+          <w:sz w:val="20"/>
+          <w:szCs w:val="20"/>
+        </w:rPr>
+        <w:t>(</w:t>
+      </w:r>
+      <w:proofErr w:type="gramEnd"/>
+      <w:r>
+        <w:rPr>
+          <w:rFonts w:ascii="Consolas" w:hAnsi="Consolas" w:cs="Consolas"/>
+          <w:b/>
+          <w:i/>
+          <w:sz w:val="20"/>
+          <w:szCs w:val="20"/>
+        </w:rPr>
+        <w:t>“</w:t>
+      </w:r>
+      <w:proofErr w:type="spellStart"/>
+      <w:r>
+        <w:rPr>
+          <w:rFonts w:ascii="Consolas" w:hAnsi="Consolas" w:cs="Consolas"/>
+          <w:b/>
+          <w:i/>
+          <w:sz w:val="20"/>
+          <w:szCs w:val="20"/>
+        </w:rPr>
+        <w:t>val</w:t>
+      </w:r>
+      <w:proofErr w:type="spellEnd"/>
+      <w:r>
+        <w:rPr>
+          <w:rFonts w:ascii="Consolas" w:hAnsi="Consolas" w:cs="Consolas"/>
+          <w:b/>
+          <w:i/>
+          <w:sz w:val="20"/>
+          <w:szCs w:val="20"/>
+        </w:rPr>
+        <w:t>”, rand(0, 10))#</w:t>
+      </w:r>
+      <w:proofErr w:type="spellStart"/>
+      <w:r>
+        <w:rPr>
+          <w:rFonts w:ascii="Consolas" w:hAnsi="Consolas" w:cs="Consolas"/>
+          <w:b/>
+          <w:i/>
+          <w:sz w:val="20"/>
+          <w:szCs w:val="20"/>
+        </w:rPr>
+        <w:t>val</w:t>
+      </w:r>
+      <w:proofErr w:type="spellEnd"/>
+      <w:r>
+        <w:rPr>
+          <w:rFonts w:ascii="Consolas" w:hAnsi="Consolas" w:cs="Consolas"/>
+          <w:b/>
+          <w:i/>
+          <w:sz w:val="20"/>
+          <w:szCs w:val="20"/>
+        </w:rPr>
+        <w:t xml:space="preserve"> created in function scope</w:t>
+      </w:r>
+    </w:p>
+    <w:p>
+      <w:pPr>
+        <w:rPr>
+          <w:rFonts w:ascii="Consolas" w:hAnsi="Consolas" w:cs="Consolas"/>
+          <w:b/>
+          <w:i/>
+          <w:sz w:val="20"/>
+          <w:szCs w:val="20"/>
+        </w:rPr>
+      </w:pPr>
+      <w:proofErr w:type="gramStart"/>
+      <w:r>
+        <w:rPr>
+          <w:rFonts w:ascii="Consolas" w:hAnsi="Consolas" w:cs="Consolas"/>
+          <w:b/>
+          <w:i/>
+          <w:sz w:val="20"/>
+          <w:szCs w:val="20"/>
+        </w:rPr>
+        <w:t>display(</w:t>
+      </w:r>
+      <w:proofErr w:type="gramEnd"/>
+      <w:r>
+        <w:rPr>
+          <w:rFonts w:ascii="Consolas" w:hAnsi="Consolas" w:cs="Consolas"/>
+          <w:b/>
+          <w:i/>
+          <w:sz w:val="20"/>
+          <w:szCs w:val="20"/>
+        </w:rPr>
+        <w:t>$</w:t>
+      </w:r>
+      <w:proofErr w:type="spellStart"/>
+      <w:r>
+        <w:rPr>
+          <w:rFonts w:ascii="Consolas" w:hAnsi="Consolas" w:cs="Consolas"/>
+          <w:b/>
+          <w:i/>
+          <w:sz w:val="20"/>
+          <w:szCs w:val="20"/>
+        </w:rPr>
+        <w:t>val</w:t>
+      </w:r>
+      <w:proofErr w:type="spellEnd"/>
+      <w:r>
+        <w:rPr>
+          <w:rFonts w:ascii="Consolas" w:hAnsi="Consolas" w:cs="Consolas"/>
+          <w:b/>
+          <w:i/>
+          <w:sz w:val="20"/>
+          <w:szCs w:val="20"/>
+        </w:rPr>
+        <w:t>+’\n’)</w:t>
+      </w:r>
       <w:bookmarkStart w:id="0" w:name="_GoBack"/>
       <w:bookmarkEnd w:id="0"/>
+    </w:p>
+    <w:p>
+      <w:pPr>
+        <w:rPr>
+          <w:rFonts w:ascii="Consolas" w:hAnsi="Consolas" w:cs="Consolas"/>
+          <w:b/>
+          <w:i/>
+          <w:sz w:val="20"/>
+          <w:szCs w:val="20"/>
+        </w:rPr>
+      </w:pPr>
+      <w:proofErr w:type="gramStart"/>
+      <w:r>
+        <w:rPr>
+          <w:rFonts w:ascii="Consolas" w:hAnsi="Consolas" w:cs="Consolas"/>
+          <w:b/>
+          <w:i/>
+          <w:sz w:val="20"/>
+          <w:szCs w:val="20"/>
+        </w:rPr>
+        <w:t>if</w:t>
+      </w:r>
+      <w:proofErr w:type="gramEnd"/>
+      <w:r>
+        <w:rPr>
+          <w:rFonts w:ascii="Consolas" w:hAnsi="Consolas" w:cs="Consolas"/>
+          <w:b/>
+          <w:i/>
+          <w:sz w:val="20"/>
+          <w:szCs w:val="20"/>
+        </w:rPr>
+        <w:t xml:space="preserve"> ($</w:t>
+      </w:r>
+      <w:proofErr w:type="spellStart"/>
+      <w:r>
+        <w:rPr>
+          <w:rFonts w:ascii="Consolas" w:hAnsi="Consolas" w:cs="Consolas"/>
+          <w:b/>
+          <w:i/>
+          <w:sz w:val="20"/>
+          <w:szCs w:val="20"/>
+        </w:rPr>
+        <w:t>val</w:t>
+      </w:r>
+      <w:proofErr w:type="spellEnd"/>
+      <w:r>
+        <w:rPr>
+          <w:rFonts w:ascii="Consolas" w:hAnsi="Consolas" w:cs="Consolas"/>
+          <w:b/>
+          <w:i/>
+          <w:sz w:val="20"/>
+          <w:szCs w:val="20"/>
+        </w:rPr>
+        <w:t>==0)</w:t>
+      </w:r>
+    </w:p>
+    <w:p>
+      <w:pPr>
+        <w:rPr>
+          <w:rFonts w:ascii="Consolas" w:hAnsi="Consolas" w:cs="Consolas"/>
+          <w:b/>
+          <w:i/>
+          <w:sz w:val="20"/>
+          <w:szCs w:val="20"/>
+        </w:rPr>
+      </w:pPr>
+      <w:r>
+        <w:rPr>
+          <w:rFonts w:ascii="Consolas" w:hAnsi="Consolas" w:cs="Consolas"/>
+          <w:b/>
+          <w:i/>
+          <w:sz w:val="20"/>
+          <w:szCs w:val="20"/>
+        </w:rPr>
+        <w:tab/>
+      </w:r>
+      <w:proofErr w:type="spellStart"/>
+      <w:proofErr w:type="gramStart"/>
+      <w:r>
+        <w:rPr>
+          <w:rFonts w:ascii="Consolas" w:hAnsi="Consolas" w:cs="Consolas"/>
+          <w:b/>
+          <w:i/>
+          <w:sz w:val="20"/>
+          <w:szCs w:val="20"/>
+        </w:rPr>
+        <w:t>cnd</w:t>
+      </w:r>
+      <w:proofErr w:type="spellEnd"/>
+      <w:r>
+        <w:rPr>
+          <w:rFonts w:ascii="Consolas" w:hAnsi="Consolas" w:cs="Consolas"/>
+          <w:b/>
+          <w:i/>
+          <w:sz w:val="20"/>
+          <w:szCs w:val="20"/>
+        </w:rPr>
+        <w:t>=</w:t>
+      </w:r>
+      <w:proofErr w:type="gramEnd"/>
+      <w:r>
+        <w:rPr>
+          <w:rFonts w:ascii="Consolas" w:hAnsi="Consolas" w:cs="Consolas"/>
+          <w:b/>
+          <w:i/>
+          <w:sz w:val="20"/>
+          <w:szCs w:val="20"/>
+        </w:rPr>
+        <w:t>false</w:t>
+      </w:r>
+    </w:p>
+    <w:p>
+      <w:pPr>
+        <w:rPr>
+          <w:rFonts w:ascii="Consolas" w:hAnsi="Consolas" w:cs="Consolas"/>
+          <w:b/>
+          <w:i/>
+          <w:sz w:val="20"/>
+          <w:szCs w:val="20"/>
+        </w:rPr>
+      </w:pPr>
+      <w:r>
+        <w:rPr>
+          <w:rFonts w:ascii="Consolas" w:hAnsi="Consolas" w:cs="Consolas"/>
+          <w:b/>
+          <w:i/>
+          <w:sz w:val="20"/>
+          <w:szCs w:val="20"/>
+        </w:rPr>
+        <w:t>}</w:t>
+      </w:r>
+    </w:p>
+    <w:p>
+      <w:pPr>
+        <w:keepNext/>
+        <w:jc w:val="center"/>
+      </w:pPr>
+      <w:r>
+        <w:rPr>
+          <w:rFonts w:ascii="Consolas" w:hAnsi="Consolas" w:cs="Consolas"/>
+          <w:b/>
+          <w:i/>
+          <w:noProof/>
+          <w:sz w:val="20"/>
+          <w:szCs w:val="20"/>
+        </w:rPr>
+        <w:lastRenderedPageBreak/>
+        <w:drawing>
+          <wp:inline distT="0" distB="0" distL="0" distR="0" wp14:anchorId="520C06A3" wp14:editId="32677415">
+            <wp:extent cx="4142630" cy="4905210"/>
+            <wp:effectExtent l="0" t="0" r="0" b="0"/>
+            <wp:docPr id="2" name="Picture 2"/>
+            <wp:cNvGraphicFramePr>
+              <a:graphicFrameLocks xmlns:a="http://schemas.openxmlformats.org/drawingml/2006/main" noChangeAspect="1"/>
+            </wp:cNvGraphicFramePr>
+            <a:graphic xmlns:a="http://schemas.openxmlformats.org/drawingml/2006/main">
+              <a:graphicData uri="http://schemas.openxmlformats.org/drawingml/2006/picture">
+                <pic:pic xmlns:pic="http://schemas.openxmlformats.org/drawingml/2006/picture">
+                  <pic:nvPicPr>
+                    <pic:cNvPr id="0" name="node_tree.png"/>
+                    <pic:cNvPicPr/>
+                  </pic:nvPicPr>
+                  <pic:blipFill>
+                    <a:blip r:embed="rId7">
+                      <a:extLst>
+                        <a:ext uri="{28A0092B-C50C-407E-A947-70E740481C1C}">
+                          <a14:useLocalDpi xmlns:a14="http://schemas.microsoft.com/office/drawing/2010/main" val="0"/>
+                        </a:ext>
+                      </a:extLst>
+                    </a:blip>
+                    <a:stretch>
+                      <a:fillRect/>
+                    </a:stretch>
+                  </pic:blipFill>
+                  <pic:spPr>
+                    <a:xfrm>
+                      <a:off x="0" y="0"/>
+                      <a:ext cx="4143102" cy="4905768"/>
+                    </a:xfrm>
+                    <a:prstGeom prst="rect">
+                      <a:avLst/>
+                    </a:prstGeom>
+                  </pic:spPr>
+                </pic:pic>
+              </a:graphicData>
+            </a:graphic>
+          </wp:inline>
+        </w:drawing>
+      </w:r>
+    </w:p>
+    <w:p>
+      <w:pPr>
+        <w:pStyle w:val="Caption"/>
+        <w:jc w:val="center"/>
+        <w:rPr>
+          <w:rFonts w:ascii="Consolas" w:hAnsi="Consolas" w:cs="Consolas"/>
+          <w:b w:val="0"/>
+          <w:i/>
+          <w:sz w:val="20"/>
+          <w:szCs w:val="20"/>
+        </w:rPr>
+      </w:pPr>
+      <w:r>
+        <w:t xml:space="preserve">Figure </w:t>
+      </w:r>
+      <w:fldSimple w:instr=" SEQ Figure \* ARABIC ">
+        <w:r>
+          <w:rPr>
+            <w:noProof/>
+          </w:rPr>
+          <w:t>2</w:t>
+        </w:r>
+      </w:fldSimple>
+      <w:r>
+        <w:t xml:space="preserve"> : Node tree of script</w:t>
+      </w:r>
     </w:p>
     <w:sectPr>
       <w:pgSz w:w="12240" w:h="15840"/>
@@ -3177,6 +4344,208 @@
 <file path=word/numbering.xml><?xml version="1.0" encoding="utf-8"?>
 <w:numbering xmlns:wpc="http://schemas.microsoft.com/office/word/2010/wordprocessingCanvas" xmlns:mc="http://schemas.openxmlformats.org/markup-compatibility/2006" xmlns:o="urn:schemas-microsoft-com:office:office" xmlns:r="http://schemas.openxmlformats.org/officeDocument/2006/relationships" xmlns:m="http://schemas.openxmlformats.org/officeDocument/2006/math" xmlns:v="urn:schemas-microsoft-com:vml" xmlns:wp14="http://schemas.microsoft.com/office/word/2010/wordprocessingDrawing" xmlns:wp="http://schemas.openxmlformats.org/drawingml/2006/wordprocessingDrawing" xmlns:w10="urn:schemas-microsoft-com:office:word" xmlns:w="http://schemas.openxmlformats.org/wordprocessingml/2006/main" xmlns:w14="http://schemas.microsoft.com/office/word/2010/wordml" xmlns:wpg="http://schemas.microsoft.com/office/word/2010/wordprocessingGroup" xmlns:wpi="http://schemas.microsoft.com/office/word/2010/wordprocessingInk" xmlns:wne="http://schemas.microsoft.com/office/word/2006/wordml" xmlns:wps="http://schemas.microsoft.com/office/word/2010/wordprocessingShape" mc:Ignorable="w14 wp14">
   <w:abstractNum w:abstractNumId="0">
+    <w:nsid w:val="12D9392E"/>
+    <w:multiLevelType w:val="hybridMultilevel"/>
+    <w:tmpl w:val="A30688BA"/>
+    <w:lvl w:ilvl="0" w:tplc="04090001">
+      <w:start w:val="1"/>
+      <w:numFmt w:val="bullet"/>
+      <w:lvlText w:val=""/>
+      <w:lvlJc w:val="left"/>
+      <w:pPr>
+        <w:ind w:left="1446" w:hanging="360"/>
+      </w:pPr>
+      <w:rPr>
+        <w:rFonts w:ascii="Symbol" w:hAnsi="Symbol" w:hint="default"/>
+      </w:rPr>
+    </w:lvl>
+    <w:lvl w:ilvl="1" w:tplc="04090003" w:tentative="1">
+      <w:start w:val="1"/>
+      <w:numFmt w:val="bullet"/>
+      <w:lvlText w:val="o"/>
+      <w:lvlJc w:val="left"/>
+      <w:pPr>
+        <w:ind w:left="2166" w:hanging="360"/>
+      </w:pPr>
+      <w:rPr>
+        <w:rFonts w:ascii="Courier New" w:hAnsi="Courier New" w:cs="Courier New" w:hint="default"/>
+      </w:rPr>
+    </w:lvl>
+    <w:lvl w:ilvl="2" w:tplc="04090005" w:tentative="1">
+      <w:start w:val="1"/>
+      <w:numFmt w:val="bullet"/>
+      <w:lvlText w:val=""/>
+      <w:lvlJc w:val="left"/>
+      <w:pPr>
+        <w:ind w:left="2886" w:hanging="360"/>
+      </w:pPr>
+      <w:rPr>
+        <w:rFonts w:ascii="Wingdings" w:hAnsi="Wingdings" w:hint="default"/>
+      </w:rPr>
+    </w:lvl>
+    <w:lvl w:ilvl="3" w:tplc="04090001" w:tentative="1">
+      <w:start w:val="1"/>
+      <w:numFmt w:val="bullet"/>
+      <w:lvlText w:val=""/>
+      <w:lvlJc w:val="left"/>
+      <w:pPr>
+        <w:ind w:left="3606" w:hanging="360"/>
+      </w:pPr>
+      <w:rPr>
+        <w:rFonts w:ascii="Symbol" w:hAnsi="Symbol" w:hint="default"/>
+      </w:rPr>
+    </w:lvl>
+    <w:lvl w:ilvl="4" w:tplc="04090003" w:tentative="1">
+      <w:start w:val="1"/>
+      <w:numFmt w:val="bullet"/>
+      <w:lvlText w:val="o"/>
+      <w:lvlJc w:val="left"/>
+      <w:pPr>
+        <w:ind w:left="4326" w:hanging="360"/>
+      </w:pPr>
+      <w:rPr>
+        <w:rFonts w:ascii="Courier New" w:hAnsi="Courier New" w:cs="Courier New" w:hint="default"/>
+      </w:rPr>
+    </w:lvl>
+    <w:lvl w:ilvl="5" w:tplc="04090005" w:tentative="1">
+      <w:start w:val="1"/>
+      <w:numFmt w:val="bullet"/>
+      <w:lvlText w:val=""/>
+      <w:lvlJc w:val="left"/>
+      <w:pPr>
+        <w:ind w:left="5046" w:hanging="360"/>
+      </w:pPr>
+      <w:rPr>
+        <w:rFonts w:ascii="Wingdings" w:hAnsi="Wingdings" w:hint="default"/>
+      </w:rPr>
+    </w:lvl>
+    <w:lvl w:ilvl="6" w:tplc="04090001" w:tentative="1">
+      <w:start w:val="1"/>
+      <w:numFmt w:val="bullet"/>
+      <w:lvlText w:val=""/>
+      <w:lvlJc w:val="left"/>
+      <w:pPr>
+        <w:ind w:left="5766" w:hanging="360"/>
+      </w:pPr>
+      <w:rPr>
+        <w:rFonts w:ascii="Symbol" w:hAnsi="Symbol" w:hint="default"/>
+      </w:rPr>
+    </w:lvl>
+    <w:lvl w:ilvl="7" w:tplc="04090003" w:tentative="1">
+      <w:start w:val="1"/>
+      <w:numFmt w:val="bullet"/>
+      <w:lvlText w:val="o"/>
+      <w:lvlJc w:val="left"/>
+      <w:pPr>
+        <w:ind w:left="6486" w:hanging="360"/>
+      </w:pPr>
+      <w:rPr>
+        <w:rFonts w:ascii="Courier New" w:hAnsi="Courier New" w:cs="Courier New" w:hint="default"/>
+      </w:rPr>
+    </w:lvl>
+    <w:lvl w:ilvl="8" w:tplc="04090005" w:tentative="1">
+      <w:start w:val="1"/>
+      <w:numFmt w:val="bullet"/>
+      <w:lvlText w:val=""/>
+      <w:lvlJc w:val="left"/>
+      <w:pPr>
+        <w:ind w:left="7206" w:hanging="360"/>
+      </w:pPr>
+      <w:rPr>
+        <w:rFonts w:ascii="Wingdings" w:hAnsi="Wingdings" w:hint="default"/>
+      </w:rPr>
+    </w:lvl>
+  </w:abstractNum>
+  <w:abstractNum w:abstractNumId="1">
+    <w:nsid w:val="5EB06079"/>
+    <w:multiLevelType w:val="hybridMultilevel"/>
+    <w:tmpl w:val="A036E52A"/>
+    <w:lvl w:ilvl="0" w:tplc="6C183084">
+      <w:start w:val="1"/>
+      <w:numFmt w:val="decimal"/>
+      <w:lvlText w:val="%1)"/>
+      <w:lvlJc w:val="left"/>
+      <w:pPr>
+        <w:ind w:left="1080" w:hanging="360"/>
+      </w:pPr>
+      <w:rPr>
+        <w:rFonts w:hint="default"/>
+      </w:rPr>
+    </w:lvl>
+    <w:lvl w:ilvl="1" w:tplc="04090019" w:tentative="1">
+      <w:start w:val="1"/>
+      <w:numFmt w:val="lowerLetter"/>
+      <w:lvlText w:val="%2."/>
+      <w:lvlJc w:val="left"/>
+      <w:pPr>
+        <w:ind w:left="1800" w:hanging="360"/>
+      </w:pPr>
+    </w:lvl>
+    <w:lvl w:ilvl="2" w:tplc="0409001B" w:tentative="1">
+      <w:start w:val="1"/>
+      <w:numFmt w:val="lowerRoman"/>
+      <w:lvlText w:val="%3."/>
+      <w:lvlJc w:val="right"/>
+      <w:pPr>
+        <w:ind w:left="2520" w:hanging="180"/>
+      </w:pPr>
+    </w:lvl>
+    <w:lvl w:ilvl="3" w:tplc="0409000F" w:tentative="1">
+      <w:start w:val="1"/>
+      <w:numFmt w:val="decimal"/>
+      <w:lvlText w:val="%4."/>
+      <w:lvlJc w:val="left"/>
+      <w:pPr>
+        <w:ind w:left="3240" w:hanging="360"/>
+      </w:pPr>
+    </w:lvl>
+    <w:lvl w:ilvl="4" w:tplc="04090019" w:tentative="1">
+      <w:start w:val="1"/>
+      <w:numFmt w:val="lowerLetter"/>
+      <w:lvlText w:val="%5."/>
+      <w:lvlJc w:val="left"/>
+      <w:pPr>
+        <w:ind w:left="3960" w:hanging="360"/>
+      </w:pPr>
+    </w:lvl>
+    <w:lvl w:ilvl="5" w:tplc="0409001B" w:tentative="1">
+      <w:start w:val="1"/>
+      <w:numFmt w:val="lowerRoman"/>
+      <w:lvlText w:val="%6."/>
+      <w:lvlJc w:val="right"/>
+      <w:pPr>
+        <w:ind w:left="4680" w:hanging="180"/>
+      </w:pPr>
+    </w:lvl>
+    <w:lvl w:ilvl="6" w:tplc="0409000F" w:tentative="1">
+      <w:start w:val="1"/>
+      <w:numFmt w:val="decimal"/>
+      <w:lvlText w:val="%7."/>
+      <w:lvlJc w:val="left"/>
+      <w:pPr>
+        <w:ind w:left="5400" w:hanging="360"/>
+      </w:pPr>
+    </w:lvl>
+    <w:lvl w:ilvl="7" w:tplc="04090019" w:tentative="1">
+      <w:start w:val="1"/>
+      <w:numFmt w:val="lowerLetter"/>
+      <w:lvlText w:val="%8."/>
+      <w:lvlJc w:val="left"/>
+      <w:pPr>
+        <w:ind w:left="6120" w:hanging="360"/>
+      </w:pPr>
+    </w:lvl>
+    <w:lvl w:ilvl="8" w:tplc="0409001B" w:tentative="1">
+      <w:start w:val="1"/>
+      <w:numFmt w:val="lowerRoman"/>
+      <w:lvlText w:val="%9."/>
+      <w:lvlJc w:val="right"/>
+      <w:pPr>
+        <w:ind w:left="6840" w:hanging="180"/>
+      </w:pPr>
+    </w:lvl>
+  </w:abstractNum>
+  <w:abstractNum w:abstractNumId="2">
     <w:nsid w:val="75F5788C"/>
     <w:multiLevelType w:val="multilevel"/>
     <w:tmpl w:val="076065D8"/>
@@ -3289,6 +4658,12 @@
     </w:lvl>
   </w:abstractNum>
   <w:num w:numId="1">
+    <w:abstractNumId w:val="2"/>
+  </w:num>
+  <w:num w:numId="2">
+    <w:abstractNumId w:val="1"/>
+  </w:num>
+  <w:num w:numId="3">
     <w:abstractNumId w:val="0"/>
   </w:num>
 </w:numbering>
@@ -3511,6 +4886,55 @@
       </w:tblBorders>
     </w:tblPr>
   </w:style>
+  <w:style w:type="paragraph" w:styleId="BalloonText">
+    <w:name w:val="Balloon Text"/>
+    <w:basedOn w:val="Normal"/>
+    <w:link w:val="BalloonTextChar"/>
+    <w:uiPriority w:val="99"/>
+    <w:semiHidden/>
+    <w:unhideWhenUsed/>
+    <w:rsid w:val="00D47BA6"/>
+    <w:pPr>
+      <w:spacing w:after="0" w:line="240" w:lineRule="auto"/>
+    </w:pPr>
+    <w:rPr>
+      <w:rFonts w:ascii="Tahoma" w:hAnsi="Tahoma" w:cs="Tahoma"/>
+      <w:sz w:val="16"/>
+      <w:szCs w:val="16"/>
+    </w:rPr>
+  </w:style>
+  <w:style w:type="character" w:customStyle="1" w:styleId="BalloonTextChar">
+    <w:name w:val="Balloon Text Char"/>
+    <w:basedOn w:val="DefaultParagraphFont"/>
+    <w:link w:val="BalloonText"/>
+    <w:uiPriority w:val="99"/>
+    <w:semiHidden/>
+    <w:rsid w:val="00D47BA6"/>
+    <w:rPr>
+      <w:rFonts w:ascii="Tahoma" w:hAnsi="Tahoma" w:cs="Tahoma"/>
+      <w:sz w:val="16"/>
+      <w:szCs w:val="16"/>
+    </w:rPr>
+  </w:style>
+  <w:style w:type="paragraph" w:styleId="Caption">
+    <w:name w:val="caption"/>
+    <w:basedOn w:val="Normal"/>
+    <w:next w:val="Normal"/>
+    <w:uiPriority w:val="35"/>
+    <w:unhideWhenUsed/>
+    <w:qFormat/>
+    <w:rsid w:val="00D47BA6"/>
+    <w:pPr>
+      <w:spacing w:after="200" w:line="240" w:lineRule="auto"/>
+    </w:pPr>
+    <w:rPr>
+      <w:b/>
+      <w:bCs/>
+      <w:color w:val="5B9BD5" w:themeColor="accent1"/>
+      <w:sz w:val="18"/>
+      <w:szCs w:val="18"/>
+    </w:rPr>
+  </w:style>
 </w:styles>
 </file>
 
@@ -3730,6 +5154,55 @@
         <w:insideV w:val="single" w:sz="4" w:space="0" w:color="auto"/>
       </w:tblBorders>
     </w:tblPr>
+  </w:style>
+  <w:style w:type="paragraph" w:styleId="BalloonText">
+    <w:name w:val="Balloon Text"/>
+    <w:basedOn w:val="Normal"/>
+    <w:link w:val="BalloonTextChar"/>
+    <w:uiPriority w:val="99"/>
+    <w:semiHidden/>
+    <w:unhideWhenUsed/>
+    <w:rsid w:val="00D47BA6"/>
+    <w:pPr>
+      <w:spacing w:after="0" w:line="240" w:lineRule="auto"/>
+    </w:pPr>
+    <w:rPr>
+      <w:rFonts w:ascii="Tahoma" w:hAnsi="Tahoma" w:cs="Tahoma"/>
+      <w:sz w:val="16"/>
+      <w:szCs w:val="16"/>
+    </w:rPr>
+  </w:style>
+  <w:style w:type="character" w:customStyle="1" w:styleId="BalloonTextChar">
+    <w:name w:val="Balloon Text Char"/>
+    <w:basedOn w:val="DefaultParagraphFont"/>
+    <w:link w:val="BalloonText"/>
+    <w:uiPriority w:val="99"/>
+    <w:semiHidden/>
+    <w:rsid w:val="00D47BA6"/>
+    <w:rPr>
+      <w:rFonts w:ascii="Tahoma" w:hAnsi="Tahoma" w:cs="Tahoma"/>
+      <w:sz w:val="16"/>
+      <w:szCs w:val="16"/>
+    </w:rPr>
+  </w:style>
+  <w:style w:type="paragraph" w:styleId="Caption">
+    <w:name w:val="caption"/>
+    <w:basedOn w:val="Normal"/>
+    <w:next w:val="Normal"/>
+    <w:uiPriority w:val="35"/>
+    <w:unhideWhenUsed/>
+    <w:qFormat/>
+    <w:rsid w:val="00D47BA6"/>
+    <w:pPr>
+      <w:spacing w:after="200" w:line="240" w:lineRule="auto"/>
+    </w:pPr>
+    <w:rPr>
+      <w:b/>
+      <w:bCs/>
+      <w:color w:val="5B9BD5" w:themeColor="accent1"/>
+      <w:sz w:val="18"/>
+      <w:szCs w:val="18"/>
+    </w:rPr>
   </w:style>
 </w:styles>
 </file>
@@ -3989,7 +5462,7 @@
   <a:extraClrSchemeLst/>
   <a:extLst>
     <a:ext uri="{05A4C25C-085E-4340-85A3-A5531E510DB2}">
-      <thm15:themeFamily xmlns:thm15="http://schemas.microsoft.com/office/thememl/2012/main" xmlns="" name="Office Theme" id="{62F939B6-93AF-4DB8-9C6B-D6C7DFDC589F}" vid="{4A3C46E8-61CC-4603-A589-7422A47A8E4A}"/>
+      <thm15:themeFamily xmlns="" xmlns:thm15="http://schemas.microsoft.com/office/thememl/2012/main" name="Office Theme" id="{62F939B6-93AF-4DB8-9C6B-D6C7DFDC589F}" vid="{4A3C46E8-61CC-4603-A589-7422A47A8E4A}"/>
     </a:ext>
   </a:extLst>
 </a:theme>

</xml_diff>